<commit_message>
lan cuoi final v3
</commit_message>
<xml_diff>
--- a/Danh-gia.docx
+++ b/Danh-gia.docx
@@ -542,35 +542,17 @@
                 <w:sz w:val="26"/>
                 <w:szCs w:val="26"/>
               </w:rPr>
-              <w:t>phẩ</w:t>
-            </w:r>
-            <w:r>
-              <w:rPr>
-                <w:rFonts w:ascii="Times New Roman" w:hAnsi="Times New Roman" w:cs="Times New Roman"/>
-                <w:color w:val="000000"/>
-                <w:sz w:val="26"/>
-                <w:szCs w:val="26"/>
-              </w:rPr>
-              <w:t>m</w:t>
-            </w:r>
-            <w:proofErr w:type="spellEnd"/>
-            <w:r>
-              <w:rPr>
-                <w:rFonts w:ascii="Times New Roman" w:hAnsi="Times New Roman" w:cs="Times New Roman"/>
-                <w:color w:val="000000"/>
-                <w:sz w:val="26"/>
-                <w:szCs w:val="26"/>
-              </w:rPr>
-              <w:t>, C</w:t>
-            </w:r>
-            <w:r>
-              <w:rPr>
-                <w:rFonts w:ascii="Times New Roman" w:hAnsi="Times New Roman" w:cs="Times New Roman"/>
-                <w:color w:val="000000"/>
-                <w:sz w:val="26"/>
-                <w:szCs w:val="26"/>
-              </w:rPr>
-              <w:t xml:space="preserve">hi </w:t>
+              <w:t>phẩm</w:t>
+            </w:r>
+            <w:proofErr w:type="spellEnd"/>
+            <w:r>
+              <w:rPr>
+                <w:rFonts w:ascii="Times New Roman" w:hAnsi="Times New Roman" w:cs="Times New Roman"/>
+                <w:color w:val="000000"/>
+                <w:sz w:val="26"/>
+                <w:szCs w:val="26"/>
+              </w:rPr>
+              <w:t xml:space="preserve">, Chi </w:t>
             </w:r>
             <w:proofErr w:type="spellStart"/>
             <w:r>
@@ -620,16 +602,7 @@
                 <w:sz w:val="26"/>
                 <w:szCs w:val="26"/>
               </w:rPr>
-              <w:t>phẩ</w:t>
-            </w:r>
-            <w:r>
-              <w:rPr>
-                <w:rFonts w:ascii="Times New Roman" w:hAnsi="Times New Roman" w:cs="Times New Roman"/>
-                <w:color w:val="000000"/>
-                <w:sz w:val="26"/>
-                <w:szCs w:val="26"/>
-              </w:rPr>
-              <w:t>m</w:t>
+              <w:t>phẩm</w:t>
             </w:r>
             <w:proofErr w:type="spellEnd"/>
             <w:r>
@@ -649,16 +622,7 @@
                 <w:sz w:val="26"/>
                 <w:szCs w:val="26"/>
               </w:rPr>
-              <w:t>G</w:t>
-            </w:r>
-            <w:r>
-              <w:rPr>
-                <w:rFonts w:ascii="Times New Roman" w:hAnsi="Times New Roman" w:cs="Times New Roman"/>
-                <w:color w:val="000000"/>
-                <w:sz w:val="26"/>
-                <w:szCs w:val="26"/>
-              </w:rPr>
-              <w:t>iỏ</w:t>
+              <w:t>Giỏ</w:t>
             </w:r>
             <w:proofErr w:type="spellEnd"/>
             <w:r>
@@ -1188,8 +1152,6 @@
             </w:r>
           </w:p>
         </w:tc>
-        <w:bookmarkStart w:id="0" w:name="_GoBack"/>
-        <w:bookmarkEnd w:id="0"/>
       </w:tr>
       <w:tr>
         <w:trPr>
@@ -1654,15 +1616,7 @@
                 <w:sz w:val="26"/>
                 <w:szCs w:val="26"/>
               </w:rPr>
-              <w:t>T</w:t>
-            </w:r>
-            <w:r>
-              <w:rPr>
-                <w:rFonts w:ascii="Times New Roman" w:hAnsi="Times New Roman" w:cs="Times New Roman"/>
-                <w:sz w:val="26"/>
-                <w:szCs w:val="26"/>
-              </w:rPr>
-              <w:t>hị</w:t>
+              <w:t>Thị</w:t>
             </w:r>
             <w:proofErr w:type="spellEnd"/>
             <w:r>
@@ -1854,19 +1808,10 @@
                 <w:sz w:val="26"/>
                 <w:szCs w:val="26"/>
               </w:rPr>
-              <w:t xml:space="preserve"> </w:t>
-            </w:r>
-            <w:proofErr w:type="spellStart"/>
-            <w:r>
-              <w:rPr>
-                <w:rFonts w:ascii="Times New Roman" w:hAnsi="Times New Roman" w:cs="Times New Roman"/>
-                <w:color w:val="000000"/>
-                <w:sz w:val="26"/>
-                <w:szCs w:val="26"/>
-              </w:rPr>
-              <w:t>Nhã</w:t>
-            </w:r>
-            <w:proofErr w:type="spellEnd"/>
+              <w:t xml:space="preserve"> Nhả</w:t>
+            </w:r>
+            <w:bookmarkStart w:id="0" w:name="_GoBack"/>
+            <w:bookmarkEnd w:id="0"/>
           </w:p>
         </w:tc>
         <w:tc>
@@ -1912,15 +1857,7 @@
                 <w:sz w:val="26"/>
                 <w:szCs w:val="26"/>
               </w:rPr>
-              <w:t>Webpage</w:t>
-            </w:r>
-            <w:r>
-              <w:rPr>
-                <w:rFonts w:ascii="Times New Roman" w:hAnsi="Times New Roman" w:cs="Times New Roman"/>
-                <w:sz w:val="26"/>
-                <w:szCs w:val="26"/>
-              </w:rPr>
-              <w:t xml:space="preserve"> </w:t>
+              <w:t xml:space="preserve">Webpage </w:t>
             </w:r>
             <w:proofErr w:type="spellStart"/>
             <w:r>
@@ -1950,16 +1887,7 @@
                 <w:sz w:val="26"/>
                 <w:szCs w:val="26"/>
               </w:rPr>
-              <w:t>thiệ</w:t>
-            </w:r>
-            <w:r>
-              <w:rPr>
-                <w:rFonts w:ascii="Times New Roman" w:hAnsi="Times New Roman" w:cs="Times New Roman"/>
-                <w:color w:val="000000"/>
-                <w:sz w:val="26"/>
-                <w:szCs w:val="26"/>
-              </w:rPr>
-              <w:t>u</w:t>
+              <w:t>thiệu</w:t>
             </w:r>
             <w:proofErr w:type="spellEnd"/>
             <w:r>
@@ -1979,16 +1907,7 @@
                 <w:sz w:val="26"/>
                 <w:szCs w:val="26"/>
               </w:rPr>
-              <w:t>L</w:t>
-            </w:r>
-            <w:r>
-              <w:rPr>
-                <w:rFonts w:ascii="Times New Roman" w:hAnsi="Times New Roman" w:cs="Times New Roman"/>
-                <w:color w:val="000000"/>
-                <w:sz w:val="26"/>
-                <w:szCs w:val="26"/>
-              </w:rPr>
-              <w:t>iên</w:t>
+              <w:t>Liên</w:t>
             </w:r>
             <w:proofErr w:type="spellEnd"/>
             <w:r>

</xml_diff>